<commit_message>
add some new docs
</commit_message>
<xml_diff>
--- a/docs/Анализ конкурентов.docx
+++ b/docs/Анализ конкурентов.docx
@@ -185,10 +185,7 @@
           </w:tcPr>
           <w:p>
             <w:r>
-              <w:t>меню закреплено вверху страницы</w:t>
-            </w:r>
-            <w:r>
-              <w:t>, в нем ничего лишнего</w:t>
+              <w:t>меню закреплено вверху страницы, в нем ничего лишнего</w:t>
             </w:r>
           </w:p>
         </w:tc>
@@ -236,10 +233,7 @@
           </w:tcPr>
           <w:p>
             <w:r>
-              <w:t>меню закреплено вверху страницы</w:t>
-            </w:r>
-            <w:r>
-              <w:t>, в нем много интересной статистической информации</w:t>
+              <w:t>меню закреплено вверху страницы, в нем много интересной статистической информации</w:t>
             </w:r>
           </w:p>
         </w:tc>
@@ -254,7 +248,26 @@
         <w:t>:</w:t>
       </w:r>
       <w:r>
-        <w:t xml:space="preserve"> все сайты выполнены в светлых тонах, множество различных тематик новостей.</w:t>
+        <w:t xml:space="preserve"> все сайты выполнены в светлых тонах, множе</w:t>
+      </w:r>
+      <w:r>
+        <w:t>ство различных тематик новостей, структура одинаковая</w:t>
+      </w:r>
+      <w:r>
+        <w:t xml:space="preserve">: </w:t>
+      </w:r>
+      <w:r>
+        <w:t>Главная страницы и отдельная страница под каждую тематику.</w:t>
+      </w:r>
+    </w:p>
+    <w:p>
+      <w:pPr>
+        <w:rPr>
+          <w:lang w:val="en-US"/>
+        </w:rPr>
+      </w:pPr>
+      <w:r>
+        <w:t>На некоторых сайта присутствует личный кабинет пользователя, а так же поиск по всем новостям.</w:t>
       </w:r>
       <w:bookmarkStart w:id="0" w:name="_GoBack"/>
       <w:bookmarkEnd w:id="0"/>

</xml_diff>